<commit_message>
updating app.js uri to include elastic ip
</commit_message>
<xml_diff>
--- a/How to make changes to Hair Salon Storage Website.docx
+++ b/How to make changes to Hair Salon Storage Website.docx
@@ -16,27 +16,49 @@
         </w:rPr>
         <w:t>Updated 7.8.2019</w:t>
       </w:r>
-      <w:bookmarkStart w:id="0" w:name="_GoBack"/>
-      <w:bookmarkEnd w:id="0"/>
-    </w:p>
-    <w:p>
-      <w:pPr>
-        <w:rPr>
-          <w:b/>
-          <w:bCs/>
-        </w:rPr>
-      </w:pPr>
-      <w:r>
-        <w:rPr>
-          <w:b/>
-          <w:bCs/>
-        </w:rPr>
-        <w:t xml:space="preserve">To run mongodb on your own shell. </w:t>
-      </w:r>
-    </w:p>
-    <w:p>
-      <w:r>
-        <w:t xml:space="preserve">  bn Instructions to run mondoDB in shell </w:t>
+    </w:p>
+    <w:p>
+      <w:pPr>
+        <w:rPr>
+          <w:b/>
+          <w:bCs/>
+        </w:rPr>
+      </w:pPr>
+      <w:r>
+        <w:rPr>
+          <w:b/>
+          <w:bCs/>
+        </w:rPr>
+        <w:t xml:space="preserve">To run </w:t>
+      </w:r>
+      <w:proofErr w:type="spellStart"/>
+      <w:r>
+        <w:rPr>
+          <w:b/>
+          <w:bCs/>
+        </w:rPr>
+        <w:t>mongodb</w:t>
+      </w:r>
+      <w:proofErr w:type="spellEnd"/>
+      <w:r>
+        <w:rPr>
+          <w:b/>
+          <w:bCs/>
+        </w:rPr>
+        <w:t xml:space="preserve"> on your own shell. </w:t>
+      </w:r>
+    </w:p>
+    <w:p>
+      <w:r>
+        <w:t xml:space="preserve">  bn Instructions to run </w:t>
+      </w:r>
+      <w:proofErr w:type="spellStart"/>
+      <w:r>
+        <w:t>mondoDB</w:t>
+      </w:r>
+      <w:proofErr w:type="spellEnd"/>
+      <w:r>
+        <w:t xml:space="preserve"> in shell </w:t>
       </w:r>
     </w:p>
     <w:p>
@@ -56,12 +78,28 @@
     </w:p>
     <w:p>
       <w:r>
-        <w:t xml:space="preserve">Open Gitbash, navigate to app folder (hair salon), then insert this command: </w:t>
-      </w:r>
-    </w:p>
-    <w:p>
-      <w:r>
-        <w:t>mongo ec2-18-207-130-153.compute-1.amazonaws.com:27017/hairsalonDB -</w:t>
+        <w:t xml:space="preserve">Open </w:t>
+      </w:r>
+      <w:proofErr w:type="spellStart"/>
+      <w:r>
+        <w:t>Gitbash</w:t>
+      </w:r>
+      <w:proofErr w:type="spellEnd"/>
+      <w:r>
+        <w:t xml:space="preserve">, navigate to app folder (hair salon), then insert this command: </w:t>
+      </w:r>
+    </w:p>
+    <w:p>
+      <w:r>
+        <w:t>mongo ec2-18-207-130-153.compute-1.amazonaws.com:27017/</w:t>
+      </w:r>
+      <w:proofErr w:type="spellStart"/>
+      <w:r>
+        <w:t>hairsalonDB</w:t>
+      </w:r>
+      <w:proofErr w:type="spellEnd"/>
+      <w:r>
+        <w:t xml:space="preserve"> -</w:t>
       </w:r>
       <w:proofErr w:type="gramStart"/>
       <w:r>
@@ -69,7 +107,15 @@
       </w:r>
       <w:proofErr w:type="gramEnd"/>
       <w:r>
-        <w:t>-hairsalonDB  -p Aerosmith1</w:t>
+        <w:t>-</w:t>
+      </w:r>
+      <w:proofErr w:type="spellStart"/>
+      <w:r>
+        <w:t>hairsalonDB</w:t>
+      </w:r>
+      <w:proofErr w:type="spellEnd"/>
+      <w:r>
+        <w:t xml:space="preserve">  -p Aerosmith1</w:t>
       </w:r>
     </w:p>
     <w:p>
@@ -80,7 +126,15 @@
         <w:t xml:space="preserve"> ec2-34-226-244-196.compute-1.amazonaws.com</w:t>
       </w:r>
       <w:r>
-        <w:t>:27017/hairsalonDB -</w:t>
+        <w:t>:27017/</w:t>
+      </w:r>
+      <w:proofErr w:type="spellStart"/>
+      <w:r>
+        <w:t>hairsalonDB</w:t>
+      </w:r>
+      <w:proofErr w:type="spellEnd"/>
+      <w:r>
+        <w:t xml:space="preserve"> -</w:t>
       </w:r>
       <w:proofErr w:type="gramStart"/>
       <w:r>
@@ -88,7 +142,59 @@
       </w:r>
       <w:proofErr w:type="gramEnd"/>
       <w:r>
-        <w:t>-hairsalonDB  -p Aerosmith1</w:t>
+        <w:t>-</w:t>
+      </w:r>
+      <w:proofErr w:type="spellStart"/>
+      <w:r>
+        <w:t>hairsalonDB</w:t>
+      </w:r>
+      <w:proofErr w:type="spellEnd"/>
+      <w:r>
+        <w:t xml:space="preserve">  -p Aerosmith1</w:t>
+      </w:r>
+    </w:p>
+    <w:p>
+      <w:pPr>
+        <w:rPr>
+          <w:b/>
+          <w:bCs/>
+        </w:rPr>
+      </w:pPr>
+      <w:r>
+        <w:t>mongo</w:t>
+      </w:r>
+      <w:r>
+        <w:t xml:space="preserve"> </w:t>
+      </w:r>
+      <w:r>
+        <w:t>18.214.144.55</w:t>
+      </w:r>
+      <w:r>
+        <w:t>:27017/</w:t>
+      </w:r>
+      <w:proofErr w:type="spellStart"/>
+      <w:r>
+        <w:t>hairsalonDB</w:t>
+      </w:r>
+      <w:proofErr w:type="spellEnd"/>
+      <w:r>
+        <w:t xml:space="preserve"> -</w:t>
+      </w:r>
+      <w:proofErr w:type="gramStart"/>
+      <w:r>
+        <w:t>u  Casey</w:t>
+      </w:r>
+      <w:proofErr w:type="gramEnd"/>
+      <w:r>
+        <w:t>-</w:t>
+      </w:r>
+      <w:proofErr w:type="spellStart"/>
+      <w:r>
+        <w:t>hairsalonDB</w:t>
+      </w:r>
+      <w:proofErr w:type="spellEnd"/>
+      <w:r>
+        <w:t xml:space="preserve">  -p Aerosmith1</w:t>
       </w:r>
     </w:p>
     <w:p/>
@@ -141,7 +247,15 @@
     </w:p>
     <w:p>
       <w:r>
-        <w:t xml:space="preserve">use hairsalonDB </w:t>
+        <w:t xml:space="preserve">use </w:t>
+      </w:r>
+      <w:proofErr w:type="spellStart"/>
+      <w:r>
+        <w:t>hairsalonDB</w:t>
+      </w:r>
+      <w:proofErr w:type="spellEnd"/>
+      <w:r>
+        <w:t xml:space="preserve"> </w:t>
       </w:r>
     </w:p>
     <w:p>
@@ -158,13 +272,18 @@
       <w:r>
         <w:t xml:space="preserve">Then do </w:t>
       </w:r>
+      <w:proofErr w:type="spellStart"/>
       <w:proofErr w:type="gramStart"/>
       <w:r>
         <w:t>db.clients</w:t>
       </w:r>
       <w:proofErr w:type="gramEnd"/>
       <w:r>
-        <w:t xml:space="preserve">.find().pretty() and all of the customers should pop up </w:t>
+        <w:t>.find</w:t>
+      </w:r>
+      <w:proofErr w:type="spellEnd"/>
+      <w:r>
+        <w:t xml:space="preserve">().pretty() and all of the customers should pop up </w:t>
       </w:r>
     </w:p>
     <w:p>
@@ -174,23 +293,47 @@
     </w:p>
     <w:p>
       <w:r>
-        <w:t xml:space="preserve">As for the controlling the actual app, then use putty with the ec2-whatever instance name and the pdk </w:t>
+        <w:t xml:space="preserve">As for the controlling the actual app, then use putty with the ec2-whatever instance name and the </w:t>
+      </w:r>
+      <w:proofErr w:type="spellStart"/>
+      <w:r>
+        <w:t>pdk</w:t>
+      </w:r>
+      <w:proofErr w:type="spellEnd"/>
+      <w:r>
+        <w:t xml:space="preserve"> </w:t>
       </w:r>
       <w:r>
         <w:t xml:space="preserve">(see instructions in the scotch.io webpage) </w:t>
       </w:r>
       <w:r>
-        <w:t xml:space="preserve">and log in as bitnami </w:t>
-      </w:r>
-    </w:p>
-    <w:p>
-      <w:r>
-        <w:t xml:space="preserve">Then go to apps &gt; hairsalon </w:t>
+        <w:t xml:space="preserve">and log in as </w:t>
+      </w:r>
+      <w:proofErr w:type="spellStart"/>
+      <w:r>
+        <w:t>bitnami</w:t>
+      </w:r>
+      <w:proofErr w:type="spellEnd"/>
+      <w:r>
+        <w:t xml:space="preserve"> </w:t>
       </w:r>
     </w:p>
     <w:p>
       <w:r>
         <w:lastRenderedPageBreak/>
+        <w:t xml:space="preserve">Then go to apps &gt; </w:t>
+      </w:r>
+      <w:proofErr w:type="spellStart"/>
+      <w:r>
+        <w:t>hairsalon</w:t>
+      </w:r>
+      <w:proofErr w:type="spellEnd"/>
+      <w:r>
+        <w:t xml:space="preserve"> </w:t>
+      </w:r>
+    </w:p>
+    <w:p>
+      <w:r>
         <w:t xml:space="preserve">And here you can start and stop the app. </w:t>
       </w:r>
       <w:r>
@@ -210,7 +353,23 @@
           <w:b/>
           <w:bCs/>
         </w:rPr>
-        <w:t xml:space="preserve">Note: that the public dns name (the one that starts with ec2-xx) changed on me so maybe it changes </w:t>
+        <w:t xml:space="preserve">Note: that the public </w:t>
+      </w:r>
+      <w:proofErr w:type="spellStart"/>
+      <w:r>
+        <w:rPr>
+          <w:b/>
+          <w:bCs/>
+        </w:rPr>
+        <w:t>dns</w:t>
+      </w:r>
+      <w:proofErr w:type="spellEnd"/>
+      <w:r>
+        <w:rPr>
+          <w:b/>
+          <w:bCs/>
+        </w:rPr>
+        <w:t xml:space="preserve"> name (the one that starts with ec2-xx) changed on me so maybe it changes </w:t>
       </w:r>
       <w:proofErr w:type="gramStart"/>
       <w:r>
@@ -279,6 +438,28 @@
           <w:bCs/>
         </w:rPr>
         <w:t>ec2-34-226-244-196.compute-1.amazonaws.com</w:t>
+      </w:r>
+      <w:r>
+        <w:rPr>
+          <w:b/>
+          <w:bCs/>
+        </w:rPr>
+        <w:t xml:space="preserve"> to </w:t>
+      </w:r>
+    </w:p>
+    <w:p>
+      <w:pPr>
+        <w:rPr>
+          <w:b/>
+          <w:bCs/>
+        </w:rPr>
+      </w:pPr>
+      <w:r>
+        <w:rPr>
+          <w:b/>
+          <w:bCs/>
+        </w:rPr>
+        <w:t>18.214.144.55</w:t>
       </w:r>
     </w:p>
     <w:p>
@@ -324,7 +505,15 @@
         <w:t>t</w:t>
       </w:r>
       <w:r>
-        <w:t xml:space="preserve">o run mongodb on your own shell. </w:t>
+        <w:t xml:space="preserve">o run </w:t>
+      </w:r>
+      <w:proofErr w:type="spellStart"/>
+      <w:r>
+        <w:t>mongodb</w:t>
+      </w:r>
+      <w:proofErr w:type="spellEnd"/>
+      <w:r>
+        <w:t xml:space="preserve"> on your own shell. </w:t>
       </w:r>
     </w:p>
     <w:p>
@@ -336,12 +525,36 @@
         </w:numPr>
       </w:pPr>
       <w:r>
-        <w:t xml:space="preserve">Need to change the uri in app.js </w:t>
-      </w:r>
-    </w:p>
-    <w:p>
-      <w:r>
-        <w:t xml:space="preserve">In Desktop/hairsalon/app.js, change the uri like so: </w:t>
+        <w:t xml:space="preserve">Need to change the </w:t>
+      </w:r>
+      <w:proofErr w:type="spellStart"/>
+      <w:r>
+        <w:t>uri</w:t>
+      </w:r>
+      <w:proofErr w:type="spellEnd"/>
+      <w:r>
+        <w:t xml:space="preserve"> in app.js </w:t>
+      </w:r>
+    </w:p>
+    <w:p>
+      <w:r>
+        <w:t>In Desktop/</w:t>
+      </w:r>
+      <w:proofErr w:type="spellStart"/>
+      <w:r>
+        <w:t>hairsalon</w:t>
+      </w:r>
+      <w:proofErr w:type="spellEnd"/>
+      <w:r>
+        <w:t xml:space="preserve">/app.js, change the </w:t>
+      </w:r>
+      <w:proofErr w:type="spellStart"/>
+      <w:r>
+        <w:t>uri</w:t>
+      </w:r>
+      <w:proofErr w:type="spellEnd"/>
+      <w:r>
+        <w:t xml:space="preserve"> like so: </w:t>
       </w:r>
     </w:p>
     <w:p>
@@ -395,13 +608,33 @@
         </w:numPr>
       </w:pPr>
       <w:r>
-        <w:t xml:space="preserve">Then of course, commit and push changes on </w:t>
-      </w:r>
+        <w:lastRenderedPageBreak/>
+        <w:t xml:space="preserve">Then </w:t>
+      </w:r>
+      <w:r>
+        <w:t xml:space="preserve">back to </w:t>
+      </w:r>
+      <w:proofErr w:type="spellStart"/>
+      <w:r>
+        <w:t>GitBash</w:t>
+      </w:r>
+      <w:proofErr w:type="spellEnd"/>
+      <w:r>
+        <w:t>, exit from mongo</w:t>
+      </w:r>
+      <w:r>
+        <w:t xml:space="preserve">, commit and push changes on </w:t>
+      </w:r>
+      <w:proofErr w:type="spellStart"/>
       <w:r>
         <w:t>G</w:t>
       </w:r>
       <w:r>
-        <w:t xml:space="preserve">itbash in this folder. </w:t>
+        <w:t>itbash</w:t>
+      </w:r>
+      <w:proofErr w:type="spellEnd"/>
+      <w:r>
+        <w:t xml:space="preserve"> in this folder. </w:t>
       </w:r>
     </w:p>
     <w:p>
@@ -409,8 +642,18 @@
         <w:pStyle w:val="ListParagraph"/>
       </w:pPr>
       <w:r>
+        <w:t>Ctrl-C</w:t>
+      </w:r>
+    </w:p>
+    <w:p>
+      <w:pPr>
+        <w:pStyle w:val="ListParagraph"/>
+      </w:pPr>
+      <w:r>
         <w:t xml:space="preserve">Git status </w:t>
       </w:r>
+      <w:bookmarkStart w:id="0" w:name="_GoBack"/>
+      <w:bookmarkEnd w:id="0"/>
     </w:p>
     <w:p>
       <w:pPr>
@@ -425,7 +668,6 @@
         <w:pStyle w:val="ListParagraph"/>
       </w:pPr>
       <w:r>
-        <w:lastRenderedPageBreak/>
         <w:t>Git commit -am “”</w:t>
       </w:r>
     </w:p>
@@ -446,8 +688,21 @@
         </w:numPr>
       </w:pPr>
       <w:r>
-        <w:t>Open Putty. use putty with the ec2-whatever instance name and the pdk (see instructions in the scotch.io webpage) and log in as bitnami</w:t>
-      </w:r>
+        <w:t xml:space="preserve">Open Putty. use putty with the ec2-whatever instance name and the </w:t>
+      </w:r>
+      <w:proofErr w:type="spellStart"/>
+      <w:r>
+        <w:t>pdk</w:t>
+      </w:r>
+      <w:proofErr w:type="spellEnd"/>
+      <w:r>
+        <w:t xml:space="preserve"> (see instructions in the scotch.io webpage) and log in as </w:t>
+      </w:r>
+      <w:proofErr w:type="spellStart"/>
+      <w:r>
+        <w:t>bitnami</w:t>
+      </w:r>
+      <w:proofErr w:type="spellEnd"/>
       <w:r>
         <w:t xml:space="preserve">. </w:t>
       </w:r>
@@ -511,8 +766,21 @@
         <w:sym w:font="Wingdings" w:char="F0E0"/>
       </w:r>
       <w:r>
-        <w:t xml:space="preserve"> AUTH and in Private Key Authentication, Browse to Desktop/hairsalon/hairdesiresalonfiles.ppk</w:t>
-      </w:r>
+        <w:t xml:space="preserve"> AUTH and in Private Key Authentication, Browse to Desktop/</w:t>
+      </w:r>
+      <w:proofErr w:type="spellStart"/>
+      <w:r>
+        <w:t>hairsalon</w:t>
+      </w:r>
+      <w:proofErr w:type="spellEnd"/>
+      <w:r>
+        <w:t>/</w:t>
+      </w:r>
+      <w:proofErr w:type="spellStart"/>
+      <w:r>
+        <w:t>hairdesiresalonfiles.ppk</w:t>
+      </w:r>
+      <w:proofErr w:type="spellEnd"/>
     </w:p>
     <w:p/>
     <w:p>
@@ -569,12 +837,36 @@
         <w:t>avigate (cd)</w:t>
       </w:r>
       <w:r>
-        <w:t xml:space="preserve"> to apps/hairsalon and then do sudo git pull. Should pull from the repo I just Pushed to. Should see it say that it downloaded changes. </w:t>
-      </w:r>
-    </w:p>
-    <w:p>
-      <w:r>
-        <w:t>Then want to do forever stopall (to get new changes)</w:t>
+        <w:t xml:space="preserve"> to apps/</w:t>
+      </w:r>
+      <w:proofErr w:type="spellStart"/>
+      <w:r>
+        <w:t>hairsalon</w:t>
+      </w:r>
+      <w:proofErr w:type="spellEnd"/>
+      <w:r>
+        <w:t xml:space="preserve"> and then do </w:t>
+      </w:r>
+      <w:proofErr w:type="spellStart"/>
+      <w:r>
+        <w:t>sudo</w:t>
+      </w:r>
+      <w:proofErr w:type="spellEnd"/>
+      <w:r>
+        <w:t xml:space="preserve"> git pull. Should pull from the repo I just Pushed to. Should see it say that it downloaded changes. </w:t>
+      </w:r>
+    </w:p>
+    <w:p>
+      <w:r>
+        <w:t xml:space="preserve">Then want to do forever </w:t>
+      </w:r>
+      <w:proofErr w:type="spellStart"/>
+      <w:r>
+        <w:t>stopall</w:t>
+      </w:r>
+      <w:proofErr w:type="spellEnd"/>
+      <w:r>
+        <w:t xml:space="preserve"> (to get new changes)</w:t>
       </w:r>
     </w:p>
     <w:p>
@@ -597,7 +889,15 @@
         </w:numPr>
       </w:pPr>
       <w:r>
-        <w:t xml:space="preserve">Public dns changes </w:t>
+        <w:t xml:space="preserve">Public </w:t>
+      </w:r>
+      <w:proofErr w:type="spellStart"/>
+      <w:r>
+        <w:t>dns</w:t>
+      </w:r>
+      <w:proofErr w:type="spellEnd"/>
+      <w:r>
+        <w:t xml:space="preserve"> changes </w:t>
       </w:r>
     </w:p>
     <w:p>
@@ -605,7 +905,15 @@
         <w:ind w:left="360"/>
       </w:pPr>
       <w:r>
-        <w:t xml:space="preserve">Since public dns name changed. Now to access the website online is the new public name. Previously was </w:t>
+        <w:t xml:space="preserve">Since public </w:t>
+      </w:r>
+      <w:proofErr w:type="spellStart"/>
+      <w:r>
+        <w:t>dns</w:t>
+      </w:r>
+      <w:proofErr w:type="spellEnd"/>
+      <w:r>
+        <w:t xml:space="preserve"> name changed. Now to access the website online is the new public name. Previously was </w:t>
       </w:r>
     </w:p>
     <w:p>
@@ -731,12 +1039,19 @@
       </w:r>
     </w:p>
     <w:p>
-      <w:r>
-        <w:t xml:space="preserve">Github Credentials: </w:t>
-      </w:r>
+      <w:proofErr w:type="spellStart"/>
+      <w:r>
+        <w:t>Github</w:t>
+      </w:r>
+      <w:proofErr w:type="spellEnd"/>
+      <w:r>
+        <w:t xml:space="preserve"> Credentials: </w:t>
+      </w:r>
+      <w:proofErr w:type="spellStart"/>
       <w:r>
         <w:t>CaseyAlvarado</w:t>
       </w:r>
+      <w:proofErr w:type="spellEnd"/>
       <w:r>
         <w:t xml:space="preserve"> ///pw </w:t>
       </w:r>

</xml_diff>

<commit_message>
changed uri to ec2-18-214-144-55.compute-1.amazonaws.com
</commit_message>
<xml_diff>
--- a/How to make changes to Hair Salon Storage Website.docx
+++ b/How to make changes to Hair Salon Storage Website.docx
@@ -652,8 +652,6 @@
       <w:r>
         <w:t xml:space="preserve">Git status </w:t>
       </w:r>
-      <w:bookmarkStart w:id="0" w:name="_GoBack"/>
-      <w:bookmarkEnd w:id="0"/>
     </w:p>
     <w:p>
       <w:pPr>
@@ -755,37 +753,6 @@
     <w:p>
       <w:pPr>
         <w:pStyle w:val="ListParagraph"/>
-        <w:tabs>
-          <w:tab w:val="left" w:pos="1960"/>
-        </w:tabs>
-      </w:pPr>
-      <w:r>
-        <w:t xml:space="preserve">Then go to SSH </w:t>
-      </w:r>
-      <w:r>
-        <w:sym w:font="Wingdings" w:char="F0E0"/>
-      </w:r>
-      <w:r>
-        <w:t xml:space="preserve"> AUTH and in Private Key Authentication, Browse to Desktop/</w:t>
-      </w:r>
-      <w:proofErr w:type="spellStart"/>
-      <w:r>
-        <w:t>hairsalon</w:t>
-      </w:r>
-      <w:proofErr w:type="spellEnd"/>
-      <w:r>
-        <w:t>/</w:t>
-      </w:r>
-      <w:proofErr w:type="spellStart"/>
-      <w:r>
-        <w:t>hairdesiresalonfiles.ppk</w:t>
-      </w:r>
-      <w:proofErr w:type="spellEnd"/>
-    </w:p>
-    <w:p/>
-    <w:p>
-      <w:pPr>
-        <w:pStyle w:val="ListParagraph"/>
       </w:pPr>
       <w:r>
         <w:rPr>
@@ -793,10 +760,10 @@
         </w:rPr>
         <w:lastRenderedPageBreak/>
         <w:drawing>
-          <wp:inline distT="0" distB="0" distL="0" distR="0" wp14:anchorId="7406BD6C" wp14:editId="36B562EC">
-            <wp:extent cx="5943600" cy="5752465"/>
-            <wp:effectExtent l="0" t="0" r="0" b="635"/>
-            <wp:docPr id="4" name="Picture 4"/>
+          <wp:inline distT="0" distB="0" distL="0" distR="0" wp14:anchorId="7C936B28" wp14:editId="0622D556">
+            <wp:extent cx="5943600" cy="5918200"/>
+            <wp:effectExtent l="0" t="0" r="0" b="6350"/>
+            <wp:docPr id="5" name="Picture 5"/>
             <wp:cNvGraphicFramePr>
               <a:graphicFrameLocks xmlns:a="http://schemas.openxmlformats.org/drawingml/2006/main" noChangeAspect="1"/>
             </wp:cNvGraphicFramePr>
@@ -816,6 +783,91 @@
                   <pic:spPr>
                     <a:xfrm>
                       <a:off x="0" y="0"/>
+                      <a:ext cx="5943600" cy="5918200"/>
+                    </a:xfrm>
+                    <a:prstGeom prst="rect">
+                      <a:avLst/>
+                    </a:prstGeom>
+                  </pic:spPr>
+                </pic:pic>
+              </a:graphicData>
+            </a:graphic>
+          </wp:inline>
+        </w:drawing>
+      </w:r>
+    </w:p>
+    <w:p>
+      <w:pPr>
+        <w:pStyle w:val="ListParagraph"/>
+        <w:tabs>
+          <w:tab w:val="left" w:pos="1960"/>
+        </w:tabs>
+      </w:pPr>
+      <w:r>
+        <w:t xml:space="preserve">Then go to SSH </w:t>
+      </w:r>
+      <w:r>
+        <w:sym w:font="Wingdings" w:char="F0E0"/>
+      </w:r>
+      <w:r>
+        <w:t xml:space="preserve"> AUTH and in Private Key Authentication, Browse to Desktop/</w:t>
+      </w:r>
+      <w:proofErr w:type="spellStart"/>
+      <w:r>
+        <w:t>hairsalon</w:t>
+      </w:r>
+      <w:proofErr w:type="spellEnd"/>
+      <w:r>
+        <w:t>/</w:t>
+      </w:r>
+      <w:proofErr w:type="spellStart"/>
+      <w:r>
+        <w:t>hairdesiresalonfiles.ppk</w:t>
+      </w:r>
+      <w:proofErr w:type="spellEnd"/>
+    </w:p>
+    <w:p>
+      <w:pPr>
+        <w:pStyle w:val="ListParagraph"/>
+        <w:tabs>
+          <w:tab w:val="left" w:pos="1960"/>
+        </w:tabs>
+      </w:pPr>
+    </w:p>
+    <w:p/>
+    <w:p>
+      <w:pPr>
+        <w:pStyle w:val="ListParagraph"/>
+      </w:pPr>
+      <w:r>
+        <w:rPr>
+          <w:noProof/>
+        </w:rPr>
+        <w:lastRenderedPageBreak/>
+        <w:drawing>
+          <wp:inline distT="0" distB="0" distL="0" distR="0" wp14:anchorId="7406BD6C" wp14:editId="36B562EC">
+            <wp:extent cx="5943600" cy="5752465"/>
+            <wp:effectExtent l="0" t="0" r="0" b="635"/>
+            <wp:docPr id="4" name="Picture 4"/>
+            <wp:cNvGraphicFramePr>
+              <a:graphicFrameLocks xmlns:a="http://schemas.openxmlformats.org/drawingml/2006/main" noChangeAspect="1"/>
+            </wp:cNvGraphicFramePr>
+            <a:graphic xmlns:a="http://schemas.openxmlformats.org/drawingml/2006/main">
+              <a:graphicData uri="http://schemas.openxmlformats.org/drawingml/2006/picture">
+                <pic:pic xmlns:pic="http://schemas.openxmlformats.org/drawingml/2006/picture">
+                  <pic:nvPicPr>
+                    <pic:cNvPr id="1" name=""/>
+                    <pic:cNvPicPr/>
+                  </pic:nvPicPr>
+                  <pic:blipFill>
+                    <a:blip r:embed="rId9"/>
+                    <a:stretch>
+                      <a:fillRect/>
+                    </a:stretch>
+                  </pic:blipFill>
+                  <pic:spPr>
+                    <a:xfrm>
+                      <a:off x="0" y="0"/>
                       <a:ext cx="5943600" cy="5752465"/>
                     </a:xfrm>
                     <a:prstGeom prst="rect">
@@ -830,6 +882,118 @@
       </w:r>
     </w:p>
     <w:p>
+      <w:pPr>
+        <w:pStyle w:val="ListParagraph"/>
+      </w:pPr>
+      <w:r>
+        <w:rPr>
+          <w:noProof/>
+        </w:rPr>
+        <w:lastRenderedPageBreak/>
+        <w:drawing>
+          <wp:inline distT="0" distB="0" distL="0" distR="0" wp14:anchorId="1A21F123" wp14:editId="36A83439">
+            <wp:extent cx="5943600" cy="3526155"/>
+            <wp:effectExtent l="0" t="0" r="0" b="0"/>
+            <wp:docPr id="6" name="Picture 6"/>
+            <wp:cNvGraphicFramePr>
+              <a:graphicFrameLocks xmlns:a="http://schemas.openxmlformats.org/drawingml/2006/main" noChangeAspect="1"/>
+            </wp:cNvGraphicFramePr>
+            <a:graphic xmlns:a="http://schemas.openxmlformats.org/drawingml/2006/main">
+              <a:graphicData uri="http://schemas.openxmlformats.org/drawingml/2006/picture">
+                <pic:pic xmlns:pic="http://schemas.openxmlformats.org/drawingml/2006/picture">
+                  <pic:nvPicPr>
+                    <pic:cNvPr id="1" name=""/>
+                    <pic:cNvPicPr/>
+                  </pic:nvPicPr>
+                  <pic:blipFill>
+                    <a:blip r:embed="rId10"/>
+                    <a:stretch>
+                      <a:fillRect/>
+                    </a:stretch>
+                  </pic:blipFill>
+                  <pic:spPr>
+                    <a:xfrm>
+                      <a:off x="0" y="0"/>
+                      <a:ext cx="5943600" cy="3526155"/>
+                    </a:xfrm>
+                    <a:prstGeom prst="rect">
+                      <a:avLst/>
+                    </a:prstGeom>
+                  </pic:spPr>
+                </pic:pic>
+              </a:graphicData>
+            </a:graphic>
+          </wp:inline>
+        </w:drawing>
+      </w:r>
+    </w:p>
+    <w:p>
+      <w:pPr>
+        <w:pStyle w:val="ListParagraph"/>
+      </w:pPr>
+    </w:p>
+    <w:p>
+      <w:pPr>
+        <w:pStyle w:val="ListParagraph"/>
+      </w:pPr>
+      <w:r>
+        <w:t xml:space="preserve">Log in as </w:t>
+      </w:r>
+      <w:proofErr w:type="spellStart"/>
+      <w:r>
+        <w:t>bitnami</w:t>
+      </w:r>
+      <w:proofErr w:type="spellEnd"/>
+      <w:r>
+        <w:t xml:space="preserve"> </w:t>
+      </w:r>
+    </w:p>
+    <w:p>
+      <w:pPr>
+        <w:pStyle w:val="ListParagraph"/>
+      </w:pPr>
+      <w:r>
+        <w:rPr>
+          <w:noProof/>
+        </w:rPr>
+        <w:drawing>
+          <wp:inline distT="0" distB="0" distL="0" distR="0" wp14:anchorId="0CC4D6BF" wp14:editId="33A78049">
+            <wp:extent cx="5943600" cy="3497580"/>
+            <wp:effectExtent l="0" t="0" r="0" b="7620"/>
+            <wp:docPr id="7" name="Picture 7"/>
+            <wp:cNvGraphicFramePr>
+              <a:graphicFrameLocks xmlns:a="http://schemas.openxmlformats.org/drawingml/2006/main" noChangeAspect="1"/>
+            </wp:cNvGraphicFramePr>
+            <a:graphic xmlns:a="http://schemas.openxmlformats.org/drawingml/2006/main">
+              <a:graphicData uri="http://schemas.openxmlformats.org/drawingml/2006/picture">
+                <pic:pic xmlns:pic="http://schemas.openxmlformats.org/drawingml/2006/picture">
+                  <pic:nvPicPr>
+                    <pic:cNvPr id="1" name=""/>
+                    <pic:cNvPicPr/>
+                  </pic:nvPicPr>
+                  <pic:blipFill>
+                    <a:blip r:embed="rId11"/>
+                    <a:stretch>
+                      <a:fillRect/>
+                    </a:stretch>
+                  </pic:blipFill>
+                  <pic:spPr>
+                    <a:xfrm>
+                      <a:off x="0" y="0"/>
+                      <a:ext cx="5943600" cy="3497580"/>
+                    </a:xfrm>
+                    <a:prstGeom prst="rect">
+                      <a:avLst/>
+                    </a:prstGeom>
+                  </pic:spPr>
+                </pic:pic>
+              </a:graphicData>
+            </a:graphic>
+          </wp:inline>
+        </w:drawing>
+      </w:r>
+    </w:p>
+    <w:p>
       <w:r>
         <w:t>Then go to putty, n</w:t>
       </w:r>
@@ -858,6 +1022,49 @@
     </w:p>
     <w:p>
       <w:r>
+        <w:rPr>
+          <w:noProof/>
+        </w:rPr>
+        <w:lastRenderedPageBreak/>
+        <w:drawing>
+          <wp:inline distT="0" distB="0" distL="0" distR="0" wp14:anchorId="5E591BBE" wp14:editId="2F8005B6">
+            <wp:extent cx="5943600" cy="6877685"/>
+            <wp:effectExtent l="0" t="0" r="0" b="0"/>
+            <wp:docPr id="8" name="Picture 8"/>
+            <wp:cNvGraphicFramePr>
+              <a:graphicFrameLocks xmlns:a="http://schemas.openxmlformats.org/drawingml/2006/main" noChangeAspect="1"/>
+            </wp:cNvGraphicFramePr>
+            <a:graphic xmlns:a="http://schemas.openxmlformats.org/drawingml/2006/main">
+              <a:graphicData uri="http://schemas.openxmlformats.org/drawingml/2006/picture">
+                <pic:pic xmlns:pic="http://schemas.openxmlformats.org/drawingml/2006/picture">
+                  <pic:nvPicPr>
+                    <pic:cNvPr id="1" name=""/>
+                    <pic:cNvPicPr/>
+                  </pic:nvPicPr>
+                  <pic:blipFill>
+                    <a:blip r:embed="rId12"/>
+                    <a:stretch>
+                      <a:fillRect/>
+                    </a:stretch>
+                  </pic:blipFill>
+                  <pic:spPr>
+                    <a:xfrm>
+                      <a:off x="0" y="0"/>
+                      <a:ext cx="5943600" cy="6877685"/>
+                    </a:xfrm>
+                    <a:prstGeom prst="rect">
+                      <a:avLst/>
+                    </a:prstGeom>
+                  </pic:spPr>
+                </pic:pic>
+              </a:graphicData>
+            </a:graphic>
+          </wp:inline>
+        </w:drawing>
+      </w:r>
+    </w:p>
+    <w:p>
+      <w:r>
         <w:t xml:space="preserve">Then want to do forever </w:t>
       </w:r>
       <w:proofErr w:type="spellStart"/>
@@ -878,6 +1085,49 @@
       </w:r>
       <w:r>
         <w:t xml:space="preserve"> (to make new changes go in effect)</w:t>
+      </w:r>
+    </w:p>
+    <w:p>
+      <w:r>
+        <w:rPr>
+          <w:noProof/>
+        </w:rPr>
+        <w:lastRenderedPageBreak/>
+        <w:drawing>
+          <wp:inline distT="0" distB="0" distL="0" distR="0" wp14:anchorId="7D4FC0B3" wp14:editId="5EF4B453">
+            <wp:extent cx="5943600" cy="6938010"/>
+            <wp:effectExtent l="0" t="0" r="0" b="0"/>
+            <wp:docPr id="10" name="Picture 10"/>
+            <wp:cNvGraphicFramePr>
+              <a:graphicFrameLocks xmlns:a="http://schemas.openxmlformats.org/drawingml/2006/main" noChangeAspect="1"/>
+            </wp:cNvGraphicFramePr>
+            <a:graphic xmlns:a="http://schemas.openxmlformats.org/drawingml/2006/main">
+              <a:graphicData uri="http://schemas.openxmlformats.org/drawingml/2006/picture">
+                <pic:pic xmlns:pic="http://schemas.openxmlformats.org/drawingml/2006/picture">
+                  <pic:nvPicPr>
+                    <pic:cNvPr id="1" name=""/>
+                    <pic:cNvPicPr/>
+                  </pic:nvPicPr>
+                  <pic:blipFill>
+                    <a:blip r:embed="rId13"/>
+                    <a:stretch>
+                      <a:fillRect/>
+                    </a:stretch>
+                  </pic:blipFill>
+                  <pic:spPr>
+                    <a:xfrm>
+                      <a:off x="0" y="0"/>
+                      <a:ext cx="5943600" cy="6938010"/>
+                    </a:xfrm>
+                    <a:prstGeom prst="rect">
+                      <a:avLst/>
+                    </a:prstGeom>
+                  </pic:spPr>
+                </pic:pic>
+              </a:graphicData>
+            </a:graphic>
+          </wp:inline>
+        </w:drawing>
       </w:r>
     </w:p>
     <w:p>
@@ -923,7 +1173,7 @@
       <w:r>
         <w:t xml:space="preserve">WEBSITE URL: </w:t>
       </w:r>
-      <w:hyperlink r:id="rId9" w:history="1">
+      <w:hyperlink r:id="rId14" w:history="1">
         <w:r>
           <w:rPr>
             <w:rStyle w:val="Hyperlink"/>
@@ -937,6 +1187,7 @@
         <w:ind w:left="360"/>
       </w:pPr>
       <w:r>
+        <w:lastRenderedPageBreak/>
         <w:t xml:space="preserve">NEW WEBSITE URL AS OF 12/14/2018 TO ACCESS IT ON THE INTERNET </w:t>
       </w:r>
       <w:proofErr w:type="gramStart"/>
@@ -960,10 +1211,9 @@
         </w:rPr>
       </w:pPr>
       <w:r>
-        <w:lastRenderedPageBreak/>
         <w:t xml:space="preserve">NEW WEBSITE URL AS OF 7/8/2019: </w:t>
       </w:r>
-      <w:hyperlink r:id="rId10" w:history="1">
+      <w:hyperlink r:id="rId15" w:history="1">
         <w:r>
           <w:rPr>
             <w:rStyle w:val="Hyperlink"/>
@@ -988,7 +1238,15 @@
     </w:p>
     <w:p>
       <w:pPr>
-        <w:ind w:left="360"/>
+        <w:rPr>
+          <w:b/>
+          <w:bCs/>
+        </w:rPr>
+      </w:pPr>
+      <w:r>
+        <w:t>NEW WEBSITR AS OF 7/9/2019:</w:t>
+      </w:r>
+      <w:r>
         <w:rPr>
           <w:rFonts w:ascii="Arial" w:hAnsi="Arial" w:cs="Arial"/>
           <w:color w:val="444444"/>
@@ -996,11 +1254,68 @@
           <w:szCs w:val="20"/>
           <w:shd w:val="clear" w:color="auto" w:fill="FFFFFF"/>
         </w:rPr>
-      </w:pPr>
+        <w:t xml:space="preserve"> </w:t>
+      </w:r>
+      <w:bookmarkStart w:id="0" w:name="_GoBack"/>
+      <w:r>
+        <w:fldChar w:fldCharType="begin"/>
+      </w:r>
+      <w:r>
+        <w:instrText xml:space="preserve"> HYPERLINK "</w:instrText>
+      </w:r>
+      <w:r>
+        <w:instrText>http://18.214.144.55:8000/home</w:instrText>
+      </w:r>
+      <w:r>
+        <w:instrText xml:space="preserve">" </w:instrText>
+      </w:r>
+      <w:r>
+        <w:fldChar w:fldCharType="separate"/>
+      </w:r>
+      <w:r>
+        <w:rPr>
+          <w:rStyle w:val="Hyperlink"/>
+        </w:rPr>
+        <w:t>http://18.214.144.55:8000/home</w:t>
+      </w:r>
+      <w:r>
+        <w:fldChar w:fldCharType="end"/>
+      </w:r>
+      <w:bookmarkEnd w:id="0"/>
+      <w:r>
+        <w:rPr>
+          <w:rStyle w:val="Hyperlink"/>
+        </w:rPr>
+        <w:t xml:space="preserve"> </w:t>
+      </w:r>
     </w:p>
     <w:p>
       <w:pPr>
         <w:ind w:left="360"/>
+        <w:rPr>
+          <w:rFonts w:ascii="Arial" w:hAnsi="Arial" w:cs="Arial"/>
+          <w:color w:val="444444"/>
+          <w:sz w:val="20"/>
+          <w:szCs w:val="20"/>
+          <w:shd w:val="clear" w:color="auto" w:fill="FFFFFF"/>
+        </w:rPr>
+      </w:pPr>
+    </w:p>
+    <w:p>
+      <w:pPr>
+        <w:ind w:left="360"/>
+        <w:rPr>
+          <w:rFonts w:ascii="Arial" w:hAnsi="Arial" w:cs="Arial"/>
+          <w:color w:val="444444"/>
+          <w:sz w:val="20"/>
+          <w:szCs w:val="20"/>
+          <w:shd w:val="clear" w:color="auto" w:fill="FFFFFF"/>
+        </w:rPr>
+      </w:pPr>
+    </w:p>
+    <w:p>
+      <w:pPr>
+        <w:ind w:left="360"/>
       </w:pPr>
     </w:p>
     <w:p>
@@ -1010,7 +1325,7 @@
       <w:r>
         <w:t xml:space="preserve">or any confusion or whatever go through this tutorial: </w:t>
       </w:r>
-      <w:hyperlink r:id="rId11" w:history="1">
+      <w:hyperlink r:id="rId16" w:history="1">
         <w:r>
           <w:rPr>
             <w:rStyle w:val="Hyperlink"/>
@@ -1026,7 +1341,7 @@
       <w:r>
         <w:t xml:space="preserve">see part 2 of this tutorial: </w:t>
       </w:r>
-      <w:hyperlink r:id="rId12" w:history="1">
+      <w:hyperlink r:id="rId17" w:history="1">
         <w:r>
           <w:rPr>
             <w:rStyle w:val="Hyperlink"/>

</xml_diff>